<commit_message>
v1.354: Fix default cash allocation & remove group constraints UI
</commit_message>
<xml_diff>
--- a/Documents/Feedback for v1.348.docx
+++ b/Documents/Feedback for v1.348.docx
@@ -80,6 +80,15 @@
       <w:r>
         <w:t>ee is clunky – can only add one number at a time</w:t>
       </w:r>
+      <w:r>
+        <w:t xml:space="preserve"> </w:t>
+      </w:r>
+      <w:r>
+        <w:rPr>
+          <w:color w:val="EE0000"/>
+        </w:rPr>
+        <w:t>Updated now working properly.</w:t>
+      </w:r>
     </w:p>
     <w:p>
       <w:pPr>
@@ -92,6 +101,21 @@
       <w:r>
         <w:t>Is this Advice Fee linked to anything in the app?</w:t>
       </w:r>
+      <w:r>
+        <w:t xml:space="preserve"> </w:t>
+      </w:r>
+      <w:r>
+        <w:rPr>
+          <w:color w:val="EE0000"/>
+        </w:rPr>
+        <w:t>This controls the fee that you will charge by client and is a place you can adjust it here.</w:t>
+      </w:r>
+      <w:r>
+        <w:rPr>
+          <w:color w:val="EE0000"/>
+        </w:rPr>
+        <w:t xml:space="preserve">  It affects the estimating outcomes if you leave a fee in vs if you don’t.</w:t>
+      </w:r>
     </w:p>
     <w:p>
       <w:pPr>
@@ -129,6 +153,21 @@
       <w:r>
         <w:t>should be used</w:t>
       </w:r>
+      <w:r>
+        <w:t xml:space="preserve"> – This was previously added in , but the min and max tolerances performance that role. </w:t>
+      </w:r>
+      <w:r>
+        <w:rPr>
+          <w:color w:val="EE0000"/>
+        </w:rPr>
+        <w:t xml:space="preserve"> I was originally thinking to have a group constraint more at a global level if you wanted to set any global constraints.  But this isn’t yet turned on.  </w:t>
+      </w:r>
+      <w:r>
+        <w:rPr>
+          <w:color w:val="EE0000"/>
+        </w:rPr>
+        <w:t>I’ll remove this for now as its not doing anything.</w:t>
+      </w:r>
     </w:p>
     <w:p>
       <w:pPr>
@@ -164,6 +203,15 @@
       <w:r>
         <w:t>Please remove the “Completed in” box</w:t>
       </w:r>
+      <w:r>
+        <w:t xml:space="preserve"> </w:t>
+      </w:r>
+      <w:r>
+        <w:rPr>
+          <w:color w:val="EE0000"/>
+        </w:rPr>
+        <w:t>Done</w:t>
+      </w:r>
     </w:p>
     <w:p>
       <w:pPr>
@@ -176,6 +224,15 @@
       <w:r>
         <w:t>Ensure axes start at 0%</w:t>
       </w:r>
+      <w:r>
+        <w:t xml:space="preserve"> </w:t>
+      </w:r>
+      <w:r>
+        <w:rPr>
+          <w:color w:val="EE0000"/>
+        </w:rPr>
+        <w:t>Done</w:t>
+      </w:r>
     </w:p>
     <w:p>
       <w:pPr>
@@ -211,6 +268,12 @@
       <w:r>
         <w:t xml:space="preserve">The portfolios have names again. Please revert these back to 1 -10 </w:t>
       </w:r>
+      <w:r>
+        <w:rPr>
+          <w:color w:val="EE0000"/>
+        </w:rPr>
+        <w:t>Done</w:t>
+      </w:r>
     </w:p>
     <w:p>
       <w:pPr>
@@ -239,6 +302,237 @@
         <w:t xml:space="preserve"> </w:t>
       </w:r>
     </w:p>
+    <w:p/>
+    <w:p>
+      <w:pPr>
+        <w:rPr>
+          <w:color w:val="EE0000"/>
+        </w:rPr>
+      </w:pPr>
+      <w:r>
+        <w:rPr>
+          <w:color w:val="EE0000"/>
+        </w:rPr>
+        <w:t>The logic is behaving exactly as its currently designed.  If you select a min and max, in the example below I’ve put in 5% for Family Trust but only min of 30% for Super fund and the Max is 100%.</w:t>
+      </w:r>
+    </w:p>
+    <w:p>
+      <w:pPr>
+        <w:rPr>
+          <w:color w:val="EE0000"/>
+        </w:rPr>
+      </w:pPr>
+      <w:r>
+        <w:rPr>
+          <w:color w:val="EE0000"/>
+        </w:rPr>
+        <w:t>In the screenshot below for CASH Model 1 shows Cash 5% for FT and Model 7 shows cash 5%.  In the screenshot below for Australian Equities in Model 1 it shows 30% which is the minimum, but as you go to Model 7 it will increase as the risk profile increases and the tolerance is capped at 100% but will use the return and risk to determine how much to allocate based on the risk profile.  It gives you complete flexibility if you want to create a min to max range for any asset class and per entity.  If this is not what you had in mind please advise what would need to be changed?</w:t>
+      </w:r>
+    </w:p>
+    <w:p>
+      <w:r>
+        <w:lastRenderedPageBreak/>
+        <w:drawing>
+          <wp:inline distT="0" distB="0" distL="0" distR="0" wp14:anchorId="0D24CE09" wp14:editId="6E3886D7">
+            <wp:extent cx="4667250" cy="4511089"/>
+            <wp:effectExtent l="0" t="0" r="0" b="3810"/>
+            <wp:docPr id="1798529567" name="Picture 1"/>
+            <wp:cNvGraphicFramePr>
+              <a:graphicFrameLocks xmlns:a="http://schemas.openxmlformats.org/drawingml/2006/main" noChangeAspect="1"/>
+            </wp:cNvGraphicFramePr>
+            <a:graphic xmlns:a="http://schemas.openxmlformats.org/drawingml/2006/main">
+              <a:graphicData uri="http://schemas.openxmlformats.org/drawingml/2006/picture">
+                <pic:pic xmlns:pic="http://schemas.openxmlformats.org/drawingml/2006/picture">
+                  <pic:nvPicPr>
+                    <pic:cNvPr id="1798529567" name=""/>
+                    <pic:cNvPicPr/>
+                  </pic:nvPicPr>
+                  <pic:blipFill>
+                    <a:blip r:embed="rId5"/>
+                    <a:stretch>
+                      <a:fillRect/>
+                    </a:stretch>
+                  </pic:blipFill>
+                  <pic:spPr>
+                    <a:xfrm>
+                      <a:off x="0" y="0"/>
+                      <a:ext cx="4669164" cy="4512939"/>
+                    </a:xfrm>
+                    <a:prstGeom prst="rect">
+                      <a:avLst/>
+                    </a:prstGeom>
+                  </pic:spPr>
+                </pic:pic>
+              </a:graphicData>
+            </a:graphic>
+          </wp:inline>
+        </w:drawing>
+      </w:r>
+    </w:p>
+    <w:p/>
+    <w:p/>
+    <w:p>
+      <w:pPr>
+        <w:rPr>
+          <w:b/>
+          <w:bCs/>
+        </w:rPr>
+      </w:pPr>
+      <w:r>
+        <w:rPr>
+          <w:b/>
+          <w:bCs/>
+        </w:rPr>
+        <w:t>Model 1</w:t>
+      </w:r>
+    </w:p>
+    <w:p/>
+    <w:p>
+      <w:r>
+        <w:drawing>
+          <wp:inline distT="0" distB="0" distL="0" distR="0" wp14:anchorId="686E737F" wp14:editId="0106B39E">
+            <wp:extent cx="4292600" cy="2541984"/>
+            <wp:effectExtent l="0" t="0" r="0" b="0"/>
+            <wp:docPr id="2027421780" name="Picture 1"/>
+            <wp:cNvGraphicFramePr>
+              <a:graphicFrameLocks xmlns:a="http://schemas.openxmlformats.org/drawingml/2006/main" noChangeAspect="1"/>
+            </wp:cNvGraphicFramePr>
+            <a:graphic xmlns:a="http://schemas.openxmlformats.org/drawingml/2006/main">
+              <a:graphicData uri="http://schemas.openxmlformats.org/drawingml/2006/picture">
+                <pic:pic xmlns:pic="http://schemas.openxmlformats.org/drawingml/2006/picture">
+                  <pic:nvPicPr>
+                    <pic:cNvPr id="2027421780" name=""/>
+                    <pic:cNvPicPr/>
+                  </pic:nvPicPr>
+                  <pic:blipFill>
+                    <a:blip r:embed="rId6"/>
+                    <a:stretch>
+                      <a:fillRect/>
+                    </a:stretch>
+                  </pic:blipFill>
+                  <pic:spPr>
+                    <a:xfrm>
+                      <a:off x="0" y="0"/>
+                      <a:ext cx="4297948" cy="2545151"/>
+                    </a:xfrm>
+                    <a:prstGeom prst="rect">
+                      <a:avLst/>
+                    </a:prstGeom>
+                  </pic:spPr>
+                </pic:pic>
+              </a:graphicData>
+            </a:graphic>
+          </wp:inline>
+        </w:drawing>
+      </w:r>
+    </w:p>
+    <w:p/>
+    <w:p>
+      <w:pPr>
+        <w:rPr>
+          <w:b/>
+          <w:bCs/>
+        </w:rPr>
+      </w:pPr>
+    </w:p>
+    <w:p>
+      <w:pPr>
+        <w:rPr>
+          <w:b/>
+          <w:bCs/>
+        </w:rPr>
+      </w:pPr>
+    </w:p>
+    <w:p>
+      <w:pPr>
+        <w:rPr>
+          <w:b/>
+          <w:bCs/>
+        </w:rPr>
+      </w:pPr>
+    </w:p>
+    <w:p>
+      <w:pPr>
+        <w:rPr>
+          <w:b/>
+          <w:bCs/>
+        </w:rPr>
+      </w:pPr>
+    </w:p>
+    <w:p>
+      <w:pPr>
+        <w:rPr>
+          <w:b/>
+          <w:bCs/>
+        </w:rPr>
+      </w:pPr>
+    </w:p>
+    <w:p>
+      <w:pPr>
+        <w:rPr>
+          <w:b/>
+          <w:bCs/>
+        </w:rPr>
+      </w:pPr>
+      <w:r>
+        <w:rPr>
+          <w:b/>
+          <w:bCs/>
+        </w:rPr>
+        <w:lastRenderedPageBreak/>
+        <w:t>Model 7</w:t>
+      </w:r>
+    </w:p>
+    <w:p>
+      <w:pPr>
+        <w:rPr>
+          <w:b/>
+          <w:bCs/>
+        </w:rPr>
+      </w:pPr>
+      <w:r>
+        <w:rPr>
+          <w:b/>
+          <w:bCs/>
+        </w:rPr>
+        <w:drawing>
+          <wp:inline distT="0" distB="0" distL="0" distR="0" wp14:anchorId="60D5AC33" wp14:editId="562FABDC">
+            <wp:extent cx="4216400" cy="2487984"/>
+            <wp:effectExtent l="0" t="0" r="0" b="7620"/>
+            <wp:docPr id="606983074" name="Picture 1"/>
+            <wp:cNvGraphicFramePr>
+              <a:graphicFrameLocks xmlns:a="http://schemas.openxmlformats.org/drawingml/2006/main" noChangeAspect="1"/>
+            </wp:cNvGraphicFramePr>
+            <a:graphic xmlns:a="http://schemas.openxmlformats.org/drawingml/2006/main">
+              <a:graphicData uri="http://schemas.openxmlformats.org/drawingml/2006/picture">
+                <pic:pic xmlns:pic="http://schemas.openxmlformats.org/drawingml/2006/picture">
+                  <pic:nvPicPr>
+                    <pic:cNvPr id="606983074" name=""/>
+                    <pic:cNvPicPr/>
+                  </pic:nvPicPr>
+                  <pic:blipFill>
+                    <a:blip r:embed="rId7"/>
+                    <a:stretch>
+                      <a:fillRect/>
+                    </a:stretch>
+                  </pic:blipFill>
+                  <pic:spPr>
+                    <a:xfrm>
+                      <a:off x="0" y="0"/>
+                      <a:ext cx="4223001" cy="2491879"/>
+                    </a:xfrm>
+                    <a:prstGeom prst="rect">
+                      <a:avLst/>
+                    </a:prstGeom>
+                  </pic:spPr>
+                </pic:pic>
+              </a:graphicData>
+            </a:graphic>
+          </wp:inline>
+        </w:drawing>
+      </w:r>
+    </w:p>
+    <w:p/>
     <w:p>
       <w:pPr>
         <w:pStyle w:val="ListParagraph"/>
@@ -256,6 +550,15 @@
       <w:r>
         <w:t>to show each asset class. Just the overall pie chart should be grouped</w:t>
       </w:r>
+      <w:r>
+        <w:t xml:space="preserve"> </w:t>
+      </w:r>
+      <w:r>
+        <w:rPr>
+          <w:color w:val="EE0000"/>
+        </w:rPr>
+        <w:t>Done</w:t>
+      </w:r>
     </w:p>
     <w:p>
       <w:pPr>
@@ -268,6 +571,12 @@
       <w:r>
         <w:t xml:space="preserve">Can we use a less orange and more blue colour palate for the pie charts </w:t>
       </w:r>
+      <w:r>
+        <w:rPr>
+          <w:color w:val="EE0000"/>
+        </w:rPr>
+        <w:t>Done</w:t>
+      </w:r>
     </w:p>
     <w:p>
       <w:pPr>
@@ -302,6 +611,15 @@
       <w:r>
         <w:t>Yes you are right, an overlay of the pre-tax for the wealth projection chart would be great – please add this</w:t>
       </w:r>
+      <w:r>
+        <w:t xml:space="preserve">  </w:t>
+      </w:r>
+      <w:r>
+        <w:rPr>
+          <w:color w:val="EE0000"/>
+        </w:rPr>
+        <w:t xml:space="preserve">This is conflicting the scaling, lets agree on what you want to do here, otherwise the toggle button allows you to go between before and after tax. </w:t>
+      </w:r>
     </w:p>
     <w:p>
       <w:pPr>
@@ -314,6 +632,15 @@
       <w:r>
         <w:t>Commas needed in the value boxes please</w:t>
       </w:r>
+      <w:r>
+        <w:t xml:space="preserve"> </w:t>
+      </w:r>
+      <w:r>
+        <w:rPr>
+          <w:color w:val="EE0000"/>
+        </w:rPr>
+        <w:t>Done</w:t>
+      </w:r>
     </w:p>
     <w:p>
       <w:pPr>
@@ -326,6 +653,21 @@
       <w:r>
         <w:t>Are the cashflows actually linked to the owner ie entity? If not, there’s no need for the “Owner” box. If you can link these, that would be a great feature</w:t>
       </w:r>
+      <w:r>
+        <w:t xml:space="preserve">  </w:t>
+      </w:r>
+      <w:r>
+        <w:rPr>
+          <w:color w:val="EE0000"/>
+        </w:rPr>
+        <w:t>That is what they designed to do is link to the legal entity</w:t>
+      </w:r>
+      <w:r>
+        <w:rPr>
+          <w:color w:val="EE0000"/>
+        </w:rPr>
+        <w:t xml:space="preserve"> and control the cashflows so its mapped to a particular entity.  If there is a big draw down out of SMSF you can tag it to the SMSF and it will reflect in the overall balance for that entity.  Vs if you have S&amp;W going into personal funds.</w:t>
+      </w:r>
     </w:p>
     <w:p>
       <w:pPr>
@@ -338,6 +680,12 @@
       <w:r>
         <w:t xml:space="preserve">Are the cashflows happening at the beginning or end of the year? </w:t>
       </w:r>
+      <w:r>
+        <w:rPr>
+          <w:color w:val="EE0000"/>
+        </w:rPr>
+        <w:t>Cashflows occur at end of the period.  Start with the opening balance then factor in the cashflows.</w:t>
+      </w:r>
     </w:p>
     <w:p>
       <w:pPr>
@@ -350,7 +698,110 @@
       <w:r>
         <w:t>The calculations for upside and downside are still not showing correctly</w:t>
       </w:r>
-    </w:p>
+      <w:r>
+        <w:t>.</w:t>
+      </w:r>
+    </w:p>
+    <w:p>
+      <w:pPr>
+        <w:rPr>
+          <w:color w:val="EE0000"/>
+        </w:rPr>
+      </w:pPr>
+      <w:r>
+        <w:rPr>
+          <w:color w:val="EE0000"/>
+        </w:rPr>
+        <w:t xml:space="preserve">You have to run it without any cashflows, zero tax and zero advice fee and it aligns perfectly with you example, see screenshots.  Once you start add in fee’s, tax, cashflows it wouldn’t align with you example </w:t>
+      </w:r>
+    </w:p>
+    <w:p>
+      <w:r>
+        <w:lastRenderedPageBreak/>
+        <w:drawing>
+          <wp:inline distT="0" distB="0" distL="0" distR="0" wp14:anchorId="63160ACC" wp14:editId="673E1D69">
+            <wp:extent cx="2568138" cy="2978150"/>
+            <wp:effectExtent l="0" t="0" r="3810" b="0"/>
+            <wp:docPr id="811139868" name="Picture 1"/>
+            <wp:cNvGraphicFramePr>
+              <a:graphicFrameLocks xmlns:a="http://schemas.openxmlformats.org/drawingml/2006/main" noChangeAspect="1"/>
+            </wp:cNvGraphicFramePr>
+            <a:graphic xmlns:a="http://schemas.openxmlformats.org/drawingml/2006/main">
+              <a:graphicData uri="http://schemas.openxmlformats.org/drawingml/2006/picture">
+                <pic:pic xmlns:pic="http://schemas.openxmlformats.org/drawingml/2006/picture">
+                  <pic:nvPicPr>
+                    <pic:cNvPr id="811139868" name=""/>
+                    <pic:cNvPicPr/>
+                  </pic:nvPicPr>
+                  <pic:blipFill>
+                    <a:blip r:embed="rId8"/>
+                    <a:stretch>
+                      <a:fillRect/>
+                    </a:stretch>
+                  </pic:blipFill>
+                  <pic:spPr>
+                    <a:xfrm>
+                      <a:off x="0" y="0"/>
+                      <a:ext cx="2576202" cy="2987501"/>
+                    </a:xfrm>
+                    <a:prstGeom prst="rect">
+                      <a:avLst/>
+                    </a:prstGeom>
+                  </pic:spPr>
+                </pic:pic>
+              </a:graphicData>
+            </a:graphic>
+          </wp:inline>
+        </w:drawing>
+      </w:r>
+      <w:r>
+        <w:rPr>
+          <w:noProof/>
+        </w:rPr>
+        <w:t xml:space="preserve"> </w:t>
+      </w:r>
+      <w:r>
+        <w:rPr>
+          <w:noProof/>
+        </w:rPr>
+        <w:drawing>
+          <wp:inline distT="0" distB="0" distL="0" distR="0" wp14:anchorId="0B9B7B85" wp14:editId="25DFC61B">
+            <wp:extent cx="5731510" cy="2032635"/>
+            <wp:effectExtent l="0" t="0" r="2540" b="5715"/>
+            <wp:docPr id="2122421113" name="Picture 1"/>
+            <wp:cNvGraphicFramePr>
+              <a:graphicFrameLocks xmlns:a="http://schemas.openxmlformats.org/drawingml/2006/main" noChangeAspect="1"/>
+            </wp:cNvGraphicFramePr>
+            <a:graphic xmlns:a="http://schemas.openxmlformats.org/drawingml/2006/main">
+              <a:graphicData uri="http://schemas.openxmlformats.org/drawingml/2006/picture">
+                <pic:pic xmlns:pic="http://schemas.openxmlformats.org/drawingml/2006/picture">
+                  <pic:nvPicPr>
+                    <pic:cNvPr id="2122421113" name=""/>
+                    <pic:cNvPicPr/>
+                  </pic:nvPicPr>
+                  <pic:blipFill>
+                    <a:blip r:embed="rId9"/>
+                    <a:stretch>
+                      <a:fillRect/>
+                    </a:stretch>
+                  </pic:blipFill>
+                  <pic:spPr>
+                    <a:xfrm>
+                      <a:off x="0" y="0"/>
+                      <a:ext cx="5731510" cy="2032635"/>
+                    </a:xfrm>
+                    <a:prstGeom prst="rect">
+                      <a:avLst/>
+                    </a:prstGeom>
+                  </pic:spPr>
+                </pic:pic>
+              </a:graphicData>
+            </a:graphic>
+          </wp:inline>
+        </w:drawing>
+      </w:r>
+    </w:p>
+    <w:p/>
     <w:p>
       <w:pPr>
         <w:pStyle w:val="ListParagraph"/>
@@ -364,6 +815,85 @@
       </w:r>
     </w:p>
     <w:p>
+      <w:r>
+        <w:drawing>
+          <wp:inline distT="0" distB="0" distL="0" distR="0" wp14:anchorId="2D710189" wp14:editId="35D847C2">
+            <wp:extent cx="2114550" cy="2801055"/>
+            <wp:effectExtent l="0" t="0" r="0" b="0"/>
+            <wp:docPr id="877013149" name="Picture 1"/>
+            <wp:cNvGraphicFramePr>
+              <a:graphicFrameLocks xmlns:a="http://schemas.openxmlformats.org/drawingml/2006/main" noChangeAspect="1"/>
+            </wp:cNvGraphicFramePr>
+            <a:graphic xmlns:a="http://schemas.openxmlformats.org/drawingml/2006/main">
+              <a:graphicData uri="http://schemas.openxmlformats.org/drawingml/2006/picture">
+                <pic:pic xmlns:pic="http://schemas.openxmlformats.org/drawingml/2006/picture">
+                  <pic:nvPicPr>
+                    <pic:cNvPr id="877013149" name=""/>
+                    <pic:cNvPicPr/>
+                  </pic:nvPicPr>
+                  <pic:blipFill>
+                    <a:blip r:embed="rId10"/>
+                    <a:stretch>
+                      <a:fillRect/>
+                    </a:stretch>
+                  </pic:blipFill>
+                  <pic:spPr>
+                    <a:xfrm>
+                      <a:off x="0" y="0"/>
+                      <a:ext cx="2119743" cy="2807934"/>
+                    </a:xfrm>
+                    <a:prstGeom prst="rect">
+                      <a:avLst/>
+                    </a:prstGeom>
+                  </pic:spPr>
+                </pic:pic>
+              </a:graphicData>
+            </a:graphic>
+          </wp:inline>
+        </w:drawing>
+      </w:r>
+    </w:p>
+    <w:p>
+      <w:r>
+        <w:lastRenderedPageBreak/>
+        <w:drawing>
+          <wp:inline distT="0" distB="0" distL="0" distR="0" wp14:anchorId="7B5885E4" wp14:editId="0BBFB74E">
+            <wp:extent cx="5731510" cy="2039620"/>
+            <wp:effectExtent l="0" t="0" r="2540" b="0"/>
+            <wp:docPr id="912006868" name="Picture 1"/>
+            <wp:cNvGraphicFramePr>
+              <a:graphicFrameLocks xmlns:a="http://schemas.openxmlformats.org/drawingml/2006/main" noChangeAspect="1"/>
+            </wp:cNvGraphicFramePr>
+            <a:graphic xmlns:a="http://schemas.openxmlformats.org/drawingml/2006/main">
+              <a:graphicData uri="http://schemas.openxmlformats.org/drawingml/2006/picture">
+                <pic:pic xmlns:pic="http://schemas.openxmlformats.org/drawingml/2006/picture">
+                  <pic:nvPicPr>
+                    <pic:cNvPr id="912006868" name=""/>
+                    <pic:cNvPicPr/>
+                  </pic:nvPicPr>
+                  <pic:blipFill>
+                    <a:blip r:embed="rId11"/>
+                    <a:stretch>
+                      <a:fillRect/>
+                    </a:stretch>
+                  </pic:blipFill>
+                  <pic:spPr>
+                    <a:xfrm>
+                      <a:off x="0" y="0"/>
+                      <a:ext cx="5731510" cy="2039620"/>
+                    </a:xfrm>
+                    <a:prstGeom prst="rect">
+                      <a:avLst/>
+                    </a:prstGeom>
+                  </pic:spPr>
+                </pic:pic>
+              </a:graphicData>
+            </a:graphic>
+          </wp:inline>
+        </w:drawing>
+      </w:r>
+    </w:p>
+    <w:p>
       <w:pPr>
         <w:pStyle w:val="ListParagraph"/>
         <w:numPr>
@@ -374,6 +904,15 @@
       <w:r>
         <w:t>Add a box next to “Portfolio” showing the return and risk metrics for the chosen portfolio</w:t>
       </w:r>
+      <w:r>
+        <w:t xml:space="preserve"> </w:t>
+      </w:r>
+      <w:r>
+        <w:rPr>
+          <w:color w:val="EE0000"/>
+        </w:rPr>
+        <w:t>Done</w:t>
+      </w:r>
     </w:p>
     <w:p>
       <w:pPr>
@@ -385,6 +924,15 @@
       </w:pPr>
       <w:r>
         <w:t>The Wealth Projection chart is resizing – can we fix this? Or perhaps, we can show two portfolios overlayed as a comparison tool?</w:t>
+      </w:r>
+      <w:r>
+        <w:t xml:space="preserve">  </w:t>
+      </w:r>
+      <w:r>
+        <w:rPr>
+          <w:color w:val="EE0000"/>
+        </w:rPr>
+        <w:t>If we leave it fixed, it becomes very small to read, if it is scaled it fills up the chart better.</w:t>
       </w:r>
     </w:p>
     <w:sectPr>

</xml_diff>